<commit_message>
added pr mom audio stimuli
</commit_message>
<xml_diff>
--- a/stimuli/phone_coversations.docx
+++ b/stimuli/phone_coversations.docx
@@ -829,7 +829,30 @@
           <w:lang w:val="es-ES"/>
         </w:rPr>
         <w:br/>
-        <w:t xml:space="preserve">Vale, mañana salgo del trabajo a las cinco, pues paso por la casa después. </w:t>
+      </w:r>
+      <w:r>
+        <w:rPr>
+          <w:lang w:val="es-ES"/>
+        </w:rPr>
+        <w:t>D</w:t>
+      </w:r>
+      <w:r>
+        <w:rPr>
+          <w:lang w:val="es-ES"/>
+        </w:rPr>
+        <w:t xml:space="preserve">ale, mañana salgo del trabajo a las cinco, </w:t>
+      </w:r>
+      <w:r>
+        <w:rPr>
+          <w:lang w:val="es-ES"/>
+        </w:rPr>
+        <w:t xml:space="preserve">y </w:t>
+      </w:r>
+      <w:r>
+        <w:rPr>
+          <w:lang w:val="es-ES"/>
+        </w:rPr>
+        <w:t xml:space="preserve">pues paso por la casa después. </w:t>
       </w:r>
       <w:r>
         <w:rPr>
@@ -938,11 +961,6 @@
       </w:r>
     </w:p>
     <w:p>
-      <w:pPr>
-        <w:rPr>
-          <w:lang w:val="es-ES"/>
-        </w:rPr>
-      </w:pPr>
       <w:r>
         <w:rPr>
           <w:lang w:val="es-ES"/>
@@ -954,7 +972,80 @@
           <w:lang w:val="es-ES"/>
         </w:rPr>
         <w:br/>
-        <w:t>Sí, prefiero carne. Compro un bistec también.</w:t>
+        <w:t xml:space="preserve">Sí, prefiero carne. </w:t>
+      </w:r>
+      <w:r>
+        <w:rPr>
+          <w:u w:val="single"/>
+          <w:lang w:val="es-ES"/>
+        </w:rPr>
+        <w:t>¿</w:t>
+      </w:r>
+      <w:r>
+        <w:rPr>
+          <w:u w:val="single"/>
+          <w:lang w:val="es-ES"/>
+        </w:rPr>
+        <w:t>Compro un bistec también</w:t>
+      </w:r>
+      <w:r>
+        <w:rPr>
+          <w:u w:val="single"/>
+          <w:lang w:val="es-ES"/>
+        </w:rPr>
+        <w:t>?</w:t>
+      </w:r>
+    </w:p>
+    <w:p>
+      <w:pPr>
+        <w:rPr>
+          <w:lang w:val="es-ES"/>
+        </w:rPr>
+      </w:pPr>
+      <w:r>
+        <w:rPr>
+          <w:lang w:val="es-ES"/>
+        </w:rPr>
+        <w:t>M</w:t>
+      </w:r>
+      <w:r>
+        <w:rPr>
+          <w:lang w:val="es-ES"/>
+        </w:rPr>
+        <w:t>a</w:t>
+      </w:r>
+      <w:r>
+        <w:rPr>
+          <w:lang w:val="es-ES"/>
+        </w:rPr>
+        <w:t>má</w:t>
+      </w:r>
+      <w:r>
+        <w:rPr>
+          <w:lang w:val="es-ES"/>
+        </w:rPr>
+        <w:br/>
+        <w:t>Perfecto, nos vemos mañana entonces.</w:t>
+      </w:r>
+    </w:p>
+    <w:p>
+      <w:pPr>
+        <w:rPr>
+          <w:lang w:val="es-ES"/>
+        </w:rPr>
+      </w:pPr>
+      <w:r>
+        <w:rPr>
+          <w:lang w:val="es-ES"/>
+        </w:rPr>
+        <w:t>Hijo</w:t>
+      </w:r>
+      <w:r>
+        <w:rPr>
+          <w:lang w:val="es-ES"/>
+        </w:rPr>
+        <w:br/>
+        <w:t>Ok, un beso.</w:t>
       </w:r>
     </w:p>
     <w:p>
@@ -969,48 +1060,13 @@
         </w:rPr>
         <w:t>Mamá</w:t>
       </w:r>
-      <w:r>
-        <w:rPr>
-          <w:lang w:val="es-ES"/>
-        </w:rPr>
-        <w:br/>
-        <w:t>Perfecto, nos vemos mañana entonces.</w:t>
-      </w:r>
-    </w:p>
-    <w:p>
-      <w:pPr>
-        <w:rPr>
-          <w:lang w:val="es-ES"/>
-        </w:rPr>
-      </w:pPr>
-      <w:r>
-        <w:rPr>
-          <w:lang w:val="es-ES"/>
-        </w:rPr>
-        <w:t>Hijo</w:t>
-      </w:r>
-      <w:r>
-        <w:rPr>
-          <w:lang w:val="es-ES"/>
-        </w:rPr>
-        <w:br/>
-        <w:t>Ok, un beso.</w:t>
-      </w:r>
-    </w:p>
-    <w:p>
-      <w:pPr>
-        <w:rPr>
-          <w:lang w:val="es-ES"/>
-        </w:rPr>
-      </w:pPr>
-      <w:r>
-        <w:rPr>
-          <w:lang w:val="es-ES"/>
-        </w:rPr>
-        <w:t>Mamá</w:t>
-      </w:r>
-    </w:p>
-    <w:p>
+    </w:p>
+    <w:p>
+      <w:pPr>
+        <w:rPr>
+          <w:lang w:val="es-ES"/>
+        </w:rPr>
+      </w:pPr>
       <w:r>
         <w:rPr>
           <w:lang w:val="es-ES"/>
@@ -1026,15 +1082,10 @@
       </w:r>
       <w:proofErr w:type="spellEnd"/>
       <w:r>
-        <w:t xml:space="preserve">’ </w:t>
-      </w:r>
-      <w:proofErr w:type="spellStart"/>
-      <w:r>
-        <w:t>ti</w:t>
-      </w:r>
-      <w:proofErr w:type="spellEnd"/>
-      <w:r>
-        <w:t>.</w:t>
+        <w:rPr>
+          <w:lang w:val="es-ES"/>
+        </w:rPr>
+        <w:t>’ ti.</w:t>
       </w:r>
     </w:p>
     <w:sectPr>

</xml_diff>